<commit_message>
Requirement gathering file updated!
</commit_message>
<xml_diff>
--- a/Requirement gathering.docx
+++ b/Requirement gathering.docx
@@ -61,6 +61,16 @@
     <w:p>
       <w:pPr>
         <w:pStyle w:val="ListParagraph"/>
+        <w:rPr>
+          <w:rFonts w:ascii="Minecraft" w:hAnsi="Minecraft"/>
+          <w:sz w:val="32"/>
+          <w:szCs w:val="32"/>
+        </w:rPr>
+      </w:pPr>
+    </w:p>
+    <w:p>
+      <w:pPr>
+        <w:pStyle w:val="ListParagraph"/>
         <w:numPr>
           <w:ilvl w:val="0"/>
           <w:numId w:val="1"/>
@@ -145,6 +155,12 @@
           <w:rFonts w:ascii="Times New Roman" w:hAnsi="Times New Roman" w:cs="Times New Roman"/>
         </w:rPr>
       </w:pPr>
+      <w:r>
+        <w:rPr>
+          <w:rFonts w:ascii="Times New Roman" w:hAnsi="Times New Roman" w:cs="Times New Roman"/>
+        </w:rPr>
+        <w:t>Frontend Dev + database</w:t>
+      </w:r>
     </w:p>
     <w:p>
       <w:pPr>
@@ -194,15 +210,24 @@
           <w:numId w:val="2"/>
         </w:numPr>
         <w:rPr>
-          <w:rFonts w:ascii="Minecraft" w:hAnsi="Minecraft"/>
-        </w:rPr>
-      </w:pPr>
-      <w:r>
-        <w:rPr>
-          <w:rFonts w:ascii="Minecraft" w:hAnsi="Minecraft"/>
-        </w:rPr>
-        <w:t xml:space="preserve">  </w:t>
-      </w:r>
+          <w:rFonts w:ascii="Times New Roman" w:hAnsi="Times New Roman" w:cs="Times New Roman"/>
+        </w:rPr>
+      </w:pPr>
+      <w:r>
+        <w:rPr>
+          <w:rFonts w:ascii="Times New Roman" w:hAnsi="Times New Roman" w:cs="Times New Roman"/>
+        </w:rPr>
+        <w:t>Front-end dev + database</w:t>
+      </w:r>
+    </w:p>
+    <w:p>
+      <w:pPr>
+        <w:pStyle w:val="ListParagraph"/>
+        <w:ind w:left="1800"/>
+        <w:rPr>
+          <w:rFonts w:ascii="Times New Roman" w:hAnsi="Times New Roman" w:cs="Times New Roman"/>
+        </w:rPr>
+      </w:pPr>
     </w:p>
     <w:p>
       <w:pPr>
@@ -223,7 +248,23 @@
           <w:sz w:val="32"/>
           <w:szCs w:val="32"/>
         </w:rPr>
-        <w:t>Software used:</w:t>
+        <w:t xml:space="preserve">Software </w:t>
+      </w:r>
+      <w:r>
+        <w:rPr>
+          <w:rFonts w:ascii="Minecraft" w:hAnsi="Minecraft"/>
+          <w:sz w:val="32"/>
+          <w:szCs w:val="32"/>
+        </w:rPr>
+        <w:t xml:space="preserve">to be </w:t>
+      </w:r>
+      <w:r>
+        <w:rPr>
+          <w:rFonts w:ascii="Minecraft" w:hAnsi="Minecraft"/>
+          <w:sz w:val="32"/>
+          <w:szCs w:val="32"/>
+        </w:rPr>
+        <w:t>used:</w:t>
       </w:r>
     </w:p>
     <w:p>
@@ -417,26 +458,696 @@
           <w:sz w:val="24"/>
           <w:szCs w:val="24"/>
         </w:rPr>
+        <w:t>Canva</w:t>
+      </w:r>
+    </w:p>
+    <w:p>
+      <w:pPr>
+        <w:pStyle w:val="ListParagraph"/>
+        <w:numPr>
+          <w:ilvl w:val="0"/>
+          <w:numId w:val="6"/>
+        </w:numPr>
+        <w:rPr>
+          <w:rFonts w:ascii="Times New Roman" w:hAnsi="Times New Roman" w:cs="Times New Roman"/>
+          <w:sz w:val="24"/>
+          <w:szCs w:val="24"/>
+        </w:rPr>
+      </w:pPr>
+      <w:r>
+        <w:rPr>
+          <w:rFonts w:ascii="Times New Roman" w:hAnsi="Times New Roman" w:cs="Times New Roman"/>
+          <w:sz w:val="24"/>
+          <w:szCs w:val="24"/>
+        </w:rPr>
         <w:t>TBD</w:t>
       </w:r>
     </w:p>
     <w:p>
       <w:pPr>
-        <w:rPr>
-          <w:rFonts w:ascii="Times New Roman" w:hAnsi="Times New Roman" w:cs="Times New Roman"/>
-          <w:sz w:val="24"/>
-          <w:szCs w:val="24"/>
-        </w:rPr>
-      </w:pPr>
-    </w:p>
-    <w:p>
-      <w:pPr>
-        <w:rPr>
-          <w:rFonts w:ascii="Times New Roman" w:hAnsi="Times New Roman" w:cs="Times New Roman"/>
-          <w:sz w:val="24"/>
-          <w:szCs w:val="24"/>
-        </w:rPr>
-      </w:pPr>
+        <w:pStyle w:val="ListParagraph"/>
+        <w:ind w:left="1080"/>
+        <w:rPr>
+          <w:rFonts w:ascii="Times New Roman" w:hAnsi="Times New Roman" w:cs="Times New Roman"/>
+          <w:sz w:val="24"/>
+          <w:szCs w:val="24"/>
+        </w:rPr>
+      </w:pPr>
+    </w:p>
+    <w:p>
+      <w:pPr>
+        <w:pStyle w:val="ListParagraph"/>
+        <w:numPr>
+          <w:ilvl w:val="0"/>
+          <w:numId w:val="7"/>
+        </w:numPr>
+        <w:rPr>
+          <w:rFonts w:ascii="Minecraft" w:hAnsi="Minecraft" w:cs="Times New Roman"/>
+          <w:sz w:val="32"/>
+          <w:szCs w:val="32"/>
+        </w:rPr>
+      </w:pPr>
+      <w:r>
+        <w:rPr>
+          <w:rFonts w:ascii="Minecraft" w:hAnsi="Minecraft" w:cs="Times New Roman"/>
+          <w:sz w:val="32"/>
+          <w:szCs w:val="32"/>
+        </w:rPr>
+        <w:t xml:space="preserve">Hardware Requirement: </w:t>
+      </w:r>
+    </w:p>
+    <w:p>
+      <w:pPr>
+        <w:pStyle w:val="ListParagraph"/>
+        <w:numPr>
+          <w:ilvl w:val="0"/>
+          <w:numId w:val="9"/>
+        </w:numPr>
+        <w:rPr>
+          <w:rFonts w:ascii="Times New Roman" w:hAnsi="Times New Roman" w:cs="Times New Roman"/>
+          <w:sz w:val="32"/>
+          <w:szCs w:val="32"/>
+        </w:rPr>
+      </w:pPr>
+      <w:r>
+        <w:rPr>
+          <w:rFonts w:ascii="Times New Roman" w:hAnsi="Times New Roman" w:cs="Times New Roman"/>
+          <w:sz w:val="32"/>
+          <w:szCs w:val="32"/>
+        </w:rPr>
+        <w:t xml:space="preserve">For </w:t>
+      </w:r>
+      <w:proofErr w:type="spellStart"/>
+      <w:r>
+        <w:rPr>
+          <w:rFonts w:ascii="Times New Roman" w:hAnsi="Times New Roman" w:cs="Times New Roman"/>
+          <w:sz w:val="32"/>
+          <w:szCs w:val="32"/>
+        </w:rPr>
+        <w:t>devs</w:t>
+      </w:r>
+      <w:proofErr w:type="spellEnd"/>
+      <w:r>
+        <w:rPr>
+          <w:rFonts w:ascii="Times New Roman" w:hAnsi="Times New Roman" w:cs="Times New Roman"/>
+          <w:sz w:val="32"/>
+          <w:szCs w:val="32"/>
+        </w:rPr>
+        <w:t>:</w:t>
+      </w:r>
+    </w:p>
+    <w:p>
+      <w:pPr>
+        <w:pStyle w:val="ListParagraph"/>
+        <w:ind w:firstLine="720"/>
+        <w:rPr>
+          <w:rFonts w:ascii="Times New Roman" w:hAnsi="Times New Roman" w:cs="Times New Roman"/>
+          <w:sz w:val="24"/>
+          <w:szCs w:val="24"/>
+        </w:rPr>
+      </w:pPr>
+      <w:r>
+        <w:rPr>
+          <w:rFonts w:ascii="Times New Roman" w:hAnsi="Times New Roman" w:cs="Times New Roman"/>
+          <w:sz w:val="24"/>
+          <w:szCs w:val="24"/>
+        </w:rPr>
+        <w:t xml:space="preserve">- </w:t>
+      </w:r>
+      <w:r>
+        <w:rPr>
+          <w:rFonts w:ascii="Times New Roman" w:hAnsi="Times New Roman" w:cs="Times New Roman"/>
+          <w:b/>
+          <w:bCs/>
+          <w:sz w:val="24"/>
+          <w:szCs w:val="24"/>
+        </w:rPr>
+        <w:t>OS:</w:t>
+      </w:r>
+      <w:r>
+        <w:rPr>
+          <w:rFonts w:ascii="Times New Roman" w:hAnsi="Times New Roman" w:cs="Times New Roman"/>
+          <w:sz w:val="24"/>
+          <w:szCs w:val="24"/>
+        </w:rPr>
+        <w:t xml:space="preserve"> Windows </w:t>
+      </w:r>
+      <w:r>
+        <w:rPr>
+          <w:rFonts w:ascii="Times New Roman" w:hAnsi="Times New Roman" w:cs="Times New Roman"/>
+          <w:sz w:val="24"/>
+          <w:szCs w:val="24"/>
+        </w:rPr>
+        <w:t>10</w:t>
+      </w:r>
+      <w:r>
+        <w:rPr>
+          <w:rFonts w:ascii="Times New Roman" w:hAnsi="Times New Roman" w:cs="Times New Roman"/>
+          <w:sz w:val="24"/>
+          <w:szCs w:val="24"/>
+        </w:rPr>
+        <w:t xml:space="preserve"> or above</w:t>
+      </w:r>
+    </w:p>
+    <w:p>
+      <w:pPr>
+        <w:pStyle w:val="ListParagraph"/>
+        <w:ind w:firstLine="720"/>
+        <w:rPr>
+          <w:rFonts w:ascii="Times New Roman" w:eastAsia="Times New Roman" w:hAnsi="Times New Roman" w:cs="Times New Roman"/>
+          <w:color w:val="000000"/>
+          <w:sz w:val="24"/>
+          <w:szCs w:val="24"/>
+          <w:lang w:eastAsia="en-IN"/>
+        </w:rPr>
+      </w:pPr>
+      <w:r>
+        <w:rPr>
+          <w:rFonts w:ascii="Times New Roman" w:hAnsi="Times New Roman" w:cs="Times New Roman"/>
+          <w:sz w:val="32"/>
+          <w:szCs w:val="32"/>
+        </w:rPr>
+        <w:t xml:space="preserve">- </w:t>
+      </w:r>
+      <w:r>
+        <w:rPr>
+          <w:rFonts w:ascii="Times New Roman" w:eastAsia="Times New Roman" w:hAnsi="Times New Roman" w:cs="Times New Roman"/>
+          <w:b/>
+          <w:bCs/>
+          <w:color w:val="000000"/>
+          <w:sz w:val="24"/>
+          <w:szCs w:val="24"/>
+          <w:lang w:eastAsia="en-IN"/>
+        </w:rPr>
+        <w:t xml:space="preserve">Processor: </w:t>
+      </w:r>
+      <w:r>
+        <w:rPr>
+          <w:rFonts w:ascii="Times New Roman" w:eastAsia="Times New Roman" w:hAnsi="Times New Roman" w:cs="Times New Roman"/>
+          <w:color w:val="000000"/>
+          <w:sz w:val="24"/>
+          <w:szCs w:val="24"/>
+          <w:lang w:eastAsia="en-IN"/>
+        </w:rPr>
+        <w:t>64-bit, four-core, 2.5 GHz minimum per core</w:t>
+      </w:r>
+    </w:p>
+    <w:p>
+      <w:pPr>
+        <w:pStyle w:val="ListParagraph"/>
+        <w:ind w:left="1440"/>
+        <w:rPr>
+          <w:rFonts w:ascii="Times New Roman" w:eastAsia="Times New Roman" w:hAnsi="Times New Roman" w:cs="Times New Roman"/>
+          <w:color w:val="000000"/>
+          <w:sz w:val="24"/>
+          <w:szCs w:val="24"/>
+          <w:lang w:eastAsia="en-IN"/>
+        </w:rPr>
+      </w:pPr>
+      <w:r>
+        <w:rPr>
+          <w:rFonts w:ascii="Times New Roman" w:eastAsia="Times New Roman" w:hAnsi="Times New Roman" w:cs="Times New Roman"/>
+          <w:color w:val="000000"/>
+          <w:sz w:val="24"/>
+          <w:szCs w:val="24"/>
+          <w:lang w:eastAsia="en-IN"/>
+        </w:rPr>
+        <w:t xml:space="preserve">- </w:t>
+      </w:r>
+      <w:r>
+        <w:rPr>
+          <w:rFonts w:ascii="Times New Roman" w:eastAsia="Times New Roman" w:hAnsi="Times New Roman" w:cs="Times New Roman"/>
+          <w:b/>
+          <w:bCs/>
+          <w:color w:val="000000"/>
+          <w:sz w:val="24"/>
+          <w:szCs w:val="24"/>
+          <w:lang w:eastAsia="en-IN"/>
+        </w:rPr>
+        <w:t xml:space="preserve">RAM: </w:t>
+      </w:r>
+      <w:r>
+        <w:rPr>
+          <w:rFonts w:ascii="Times New Roman" w:eastAsia="Times New Roman" w:hAnsi="Times New Roman" w:cs="Times New Roman"/>
+          <w:color w:val="000000"/>
+          <w:sz w:val="24"/>
+          <w:szCs w:val="24"/>
+          <w:lang w:eastAsia="en-IN"/>
+        </w:rPr>
+        <w:t>4</w:t>
+      </w:r>
+      <w:r>
+        <w:rPr>
+          <w:rFonts w:ascii="Times New Roman" w:eastAsia="Times New Roman" w:hAnsi="Times New Roman" w:cs="Times New Roman"/>
+          <w:b/>
+          <w:bCs/>
+          <w:color w:val="000000"/>
+          <w:sz w:val="24"/>
+          <w:szCs w:val="24"/>
+          <w:lang w:eastAsia="en-IN"/>
+        </w:rPr>
+        <w:t xml:space="preserve"> </w:t>
+      </w:r>
+      <w:r>
+        <w:rPr>
+          <w:rFonts w:ascii="Times New Roman" w:eastAsia="Times New Roman" w:hAnsi="Times New Roman" w:cs="Times New Roman"/>
+          <w:color w:val="000000"/>
+          <w:sz w:val="24"/>
+          <w:szCs w:val="24"/>
+          <w:lang w:eastAsia="en-IN"/>
+        </w:rPr>
+        <w:t xml:space="preserve">GB minimum and 8 GB recommended for developer and evaluation </w:t>
+      </w:r>
+      <w:r>
+        <w:rPr>
+          <w:rFonts w:ascii="Times New Roman" w:eastAsia="Times New Roman" w:hAnsi="Times New Roman" w:cs="Times New Roman"/>
+          <w:color w:val="000000"/>
+          <w:sz w:val="24"/>
+          <w:szCs w:val="24"/>
+          <w:lang w:eastAsia="en-IN"/>
+        </w:rPr>
+        <w:t>used</w:t>
+      </w:r>
+    </w:p>
+    <w:p>
+      <w:pPr>
+        <w:pStyle w:val="ListParagraph"/>
+        <w:ind w:left="1440"/>
+        <w:rPr>
+          <w:rFonts w:ascii="Times New Roman" w:eastAsia="Times New Roman" w:hAnsi="Times New Roman" w:cs="Times New Roman"/>
+          <w:color w:val="000000"/>
+          <w:sz w:val="24"/>
+          <w:szCs w:val="24"/>
+          <w:lang w:eastAsia="en-IN"/>
+        </w:rPr>
+      </w:pPr>
+      <w:r>
+        <w:rPr>
+          <w:rFonts w:ascii="Times New Roman" w:eastAsia="Times New Roman" w:hAnsi="Times New Roman" w:cs="Times New Roman"/>
+          <w:color w:val="000000"/>
+          <w:sz w:val="24"/>
+          <w:szCs w:val="24"/>
+          <w:lang w:eastAsia="en-IN"/>
+        </w:rPr>
+        <w:t xml:space="preserve">- </w:t>
+      </w:r>
+      <w:r>
+        <w:rPr>
+          <w:rFonts w:ascii="Times New Roman" w:eastAsia="Times New Roman" w:hAnsi="Times New Roman" w:cs="Times New Roman"/>
+          <w:b/>
+          <w:bCs/>
+          <w:color w:val="000000"/>
+          <w:sz w:val="24"/>
+          <w:szCs w:val="24"/>
+          <w:lang w:eastAsia="en-IN"/>
+        </w:rPr>
+        <w:t xml:space="preserve">Hard disk: </w:t>
+      </w:r>
+      <w:r>
+        <w:rPr>
+          <w:rFonts w:ascii="Times New Roman" w:eastAsia="Times New Roman" w:hAnsi="Times New Roman" w:cs="Times New Roman"/>
+          <w:color w:val="000000"/>
+          <w:sz w:val="24"/>
+          <w:szCs w:val="24"/>
+          <w:lang w:eastAsia="en-IN"/>
+        </w:rPr>
+        <w:t>3 GB at max for installation</w:t>
+      </w:r>
+    </w:p>
+    <w:p>
+      <w:pPr>
+        <w:pStyle w:val="ListParagraph"/>
+        <w:ind w:left="1440"/>
+        <w:rPr>
+          <w:rFonts w:ascii="Times New Roman" w:hAnsi="Times New Roman" w:cs="Times New Roman"/>
+          <w:sz w:val="32"/>
+          <w:szCs w:val="32"/>
+        </w:rPr>
+      </w:pPr>
+      <w:r>
+        <w:rPr>
+          <w:rFonts w:ascii="Times New Roman" w:eastAsia="Times New Roman" w:hAnsi="Times New Roman" w:cs="Times New Roman"/>
+          <w:color w:val="000000"/>
+          <w:sz w:val="24"/>
+          <w:szCs w:val="24"/>
+          <w:lang w:eastAsia="en-IN"/>
+        </w:rPr>
+        <w:t>-</w:t>
+      </w:r>
+      <w:r>
+        <w:rPr>
+          <w:rFonts w:ascii="Times New Roman" w:eastAsia="Times New Roman" w:hAnsi="Times New Roman" w:cs="Times New Roman"/>
+          <w:b/>
+          <w:bCs/>
+          <w:color w:val="000000"/>
+          <w:sz w:val="24"/>
+          <w:szCs w:val="24"/>
+          <w:lang w:eastAsia="en-IN"/>
+        </w:rPr>
+        <w:t>Internet:</w:t>
+      </w:r>
+      <w:r>
+        <w:rPr>
+          <w:rFonts w:ascii="Times New Roman" w:eastAsia="Times New Roman" w:hAnsi="Times New Roman" w:cs="Times New Roman"/>
+          <w:color w:val="000000"/>
+          <w:sz w:val="24"/>
+          <w:szCs w:val="24"/>
+          <w:lang w:eastAsia="en-IN"/>
+        </w:rPr>
+        <w:t xml:space="preserve"> A wireless adapter (Wi-Fi) </w:t>
+      </w:r>
+    </w:p>
+    <w:p>
+      <w:pPr>
+        <w:pStyle w:val="ListParagraph"/>
+        <w:rPr>
+          <w:rFonts w:ascii="Times New Roman" w:hAnsi="Times New Roman" w:cs="Times New Roman"/>
+          <w:sz w:val="32"/>
+          <w:szCs w:val="32"/>
+        </w:rPr>
+      </w:pPr>
+    </w:p>
+    <w:p>
+      <w:pPr>
+        <w:pStyle w:val="ListParagraph"/>
+        <w:numPr>
+          <w:ilvl w:val="0"/>
+          <w:numId w:val="7"/>
+        </w:numPr>
+        <w:rPr>
+          <w:rFonts w:ascii="Minecraft" w:hAnsi="Minecraft" w:cs="Times New Roman"/>
+          <w:sz w:val="32"/>
+          <w:szCs w:val="32"/>
+        </w:rPr>
+      </w:pPr>
+      <w:r>
+        <w:rPr>
+          <w:rFonts w:ascii="Minecraft" w:hAnsi="Minecraft" w:cs="Times New Roman"/>
+          <w:sz w:val="32"/>
+          <w:szCs w:val="32"/>
+        </w:rPr>
+        <w:t>Technical Stack</w:t>
+      </w:r>
+      <w:r>
+        <w:rPr>
+          <w:rFonts w:ascii="Minecraft" w:hAnsi="Minecraft" w:cs="Times New Roman"/>
+          <w:sz w:val="32"/>
+          <w:szCs w:val="32"/>
+        </w:rPr>
+        <w:t>:</w:t>
+      </w:r>
+    </w:p>
+    <w:p>
+      <w:pPr>
+        <w:pStyle w:val="ListParagraph"/>
+        <w:numPr>
+          <w:ilvl w:val="0"/>
+          <w:numId w:val="2"/>
+        </w:numPr>
+        <w:rPr>
+          <w:rFonts w:ascii="Minecraft" w:hAnsi="Minecraft" w:cs="Times New Roman"/>
+          <w:sz w:val="24"/>
+          <w:szCs w:val="24"/>
+        </w:rPr>
+      </w:pPr>
+      <w:r>
+        <w:rPr>
+          <w:rFonts w:ascii="Times New Roman" w:hAnsi="Times New Roman" w:cs="Times New Roman"/>
+          <w:sz w:val="24"/>
+          <w:szCs w:val="24"/>
+        </w:rPr>
+        <w:t>HTML</w:t>
+      </w:r>
+    </w:p>
+    <w:p>
+      <w:pPr>
+        <w:pStyle w:val="ListParagraph"/>
+        <w:numPr>
+          <w:ilvl w:val="0"/>
+          <w:numId w:val="2"/>
+        </w:numPr>
+        <w:rPr>
+          <w:rFonts w:ascii="Minecraft" w:hAnsi="Minecraft" w:cs="Times New Roman"/>
+          <w:sz w:val="24"/>
+          <w:szCs w:val="24"/>
+        </w:rPr>
+      </w:pPr>
+      <w:r>
+        <w:rPr>
+          <w:rFonts w:ascii="Times New Roman" w:hAnsi="Times New Roman" w:cs="Times New Roman"/>
+          <w:sz w:val="24"/>
+          <w:szCs w:val="24"/>
+        </w:rPr>
+        <w:t>CSS</w:t>
+      </w:r>
+    </w:p>
+    <w:p>
+      <w:pPr>
+        <w:pStyle w:val="ListParagraph"/>
+        <w:numPr>
+          <w:ilvl w:val="0"/>
+          <w:numId w:val="2"/>
+        </w:numPr>
+        <w:rPr>
+          <w:rFonts w:ascii="Minecraft" w:hAnsi="Minecraft" w:cs="Times New Roman"/>
+          <w:sz w:val="24"/>
+          <w:szCs w:val="24"/>
+        </w:rPr>
+      </w:pPr>
+      <w:r>
+        <w:rPr>
+          <w:rFonts w:ascii="Times New Roman" w:hAnsi="Times New Roman" w:cs="Times New Roman"/>
+          <w:sz w:val="24"/>
+          <w:szCs w:val="24"/>
+        </w:rPr>
+        <w:t>ReactJS</w:t>
+      </w:r>
+    </w:p>
+    <w:p>
+      <w:pPr>
+        <w:pStyle w:val="ListParagraph"/>
+        <w:numPr>
+          <w:ilvl w:val="0"/>
+          <w:numId w:val="2"/>
+        </w:numPr>
+        <w:rPr>
+          <w:rFonts w:ascii="Minecraft" w:hAnsi="Minecraft" w:cs="Times New Roman"/>
+          <w:sz w:val="24"/>
+          <w:szCs w:val="24"/>
+        </w:rPr>
+      </w:pPr>
+      <w:r>
+        <w:rPr>
+          <w:rFonts w:ascii="Times New Roman" w:hAnsi="Times New Roman" w:cs="Times New Roman"/>
+          <w:sz w:val="24"/>
+          <w:szCs w:val="24"/>
+        </w:rPr>
+        <w:t>NodeJS</w:t>
+      </w:r>
+    </w:p>
+    <w:p>
+      <w:pPr>
+        <w:pStyle w:val="ListParagraph"/>
+        <w:numPr>
+          <w:ilvl w:val="0"/>
+          <w:numId w:val="2"/>
+        </w:numPr>
+        <w:rPr>
+          <w:rFonts w:ascii="Minecraft" w:hAnsi="Minecraft" w:cs="Times New Roman"/>
+          <w:sz w:val="24"/>
+          <w:szCs w:val="24"/>
+        </w:rPr>
+      </w:pPr>
+      <w:r>
+        <w:rPr>
+          <w:rFonts w:ascii="Times New Roman" w:hAnsi="Times New Roman" w:cs="Times New Roman"/>
+          <w:sz w:val="24"/>
+          <w:szCs w:val="24"/>
+        </w:rPr>
+        <w:t>MongoDB or MySQL</w:t>
+      </w:r>
+      <w:r>
+        <w:rPr>
+          <w:rFonts w:ascii="Times New Roman" w:hAnsi="Times New Roman" w:cs="Times New Roman"/>
+          <w:sz w:val="24"/>
+          <w:szCs w:val="24"/>
+        </w:rPr>
+        <w:t xml:space="preserve"> (TBD)</w:t>
+      </w:r>
+    </w:p>
+    <w:p>
+      <w:pPr>
+        <w:rPr>
+          <w:rFonts w:ascii="Minecraft" w:hAnsi="Minecraft" w:cs="Times New Roman"/>
+          <w:sz w:val="24"/>
+          <w:szCs w:val="24"/>
+        </w:rPr>
+      </w:pPr>
+    </w:p>
+    <w:p>
+      <w:pPr>
+        <w:rPr>
+          <w:rFonts w:ascii="Minecraft" w:hAnsi="Minecraft" w:cs="Times New Roman"/>
+          <w:sz w:val="24"/>
+          <w:szCs w:val="24"/>
+        </w:rPr>
+      </w:pPr>
+    </w:p>
+    <w:p>
+      <w:pPr>
+        <w:rPr>
+          <w:rFonts w:ascii="Minecraft" w:hAnsi="Minecraft" w:cs="Times New Roman"/>
+          <w:sz w:val="32"/>
+          <w:szCs w:val="32"/>
+        </w:rPr>
+      </w:pPr>
+      <w:r>
+        <w:rPr>
+          <w:rFonts w:ascii="Minecraft" w:hAnsi="Minecraft" w:cs="Times New Roman"/>
+          <w:sz w:val="32"/>
+          <w:szCs w:val="32"/>
+        </w:rPr>
+        <w:lastRenderedPageBreak/>
+        <w:t>Architecture:</w:t>
+      </w:r>
+    </w:p>
+    <w:p>
+      <w:pPr>
+        <w:rPr>
+          <w:rFonts w:ascii="Times New Roman" w:hAnsi="Times New Roman" w:cs="Times New Roman"/>
+          <w:sz w:val="24"/>
+          <w:szCs w:val="24"/>
+        </w:rPr>
+      </w:pPr>
+      <w:r>
+        <w:rPr>
+          <w:rFonts w:ascii="Times New Roman" w:hAnsi="Times New Roman" w:cs="Times New Roman"/>
+          <w:sz w:val="24"/>
+          <w:szCs w:val="24"/>
+        </w:rPr>
+        <w:t>1) Tables for DB:</w:t>
+      </w:r>
+    </w:p>
+    <w:p>
+      <w:pPr>
+        <w:rPr>
+          <w:rFonts w:ascii="Times New Roman" w:hAnsi="Times New Roman" w:cs="Times New Roman"/>
+          <w:sz w:val="24"/>
+          <w:szCs w:val="24"/>
+        </w:rPr>
+      </w:pPr>
+      <w:r>
+        <w:rPr>
+          <w:rFonts w:ascii="Times New Roman" w:hAnsi="Times New Roman" w:cs="Times New Roman"/>
+          <w:sz w:val="24"/>
+          <w:szCs w:val="24"/>
+        </w:rPr>
+        <w:t>- User</w:t>
+      </w:r>
+    </w:p>
+    <w:p>
+      <w:pPr>
+        <w:rPr>
+          <w:rFonts w:ascii="Minecraft" w:hAnsi="Minecraft" w:cs="Times New Roman"/>
+          <w:sz w:val="28"/>
+          <w:szCs w:val="28"/>
+        </w:rPr>
+      </w:pPr>
+    </w:p>
+    <w:p>
+      <w:pPr>
+        <w:rPr>
+          <w:rFonts w:ascii="Minecraft" w:hAnsi="Minecraft" w:cs="Times New Roman"/>
+          <w:sz w:val="32"/>
+          <w:szCs w:val="32"/>
+        </w:rPr>
+      </w:pPr>
+      <w:r>
+        <w:rPr>
+          <w:rFonts w:ascii="Minecraft" w:hAnsi="Minecraft" w:cs="Times New Roman"/>
+          <w:sz w:val="32"/>
+          <w:szCs w:val="32"/>
+        </w:rPr>
+        <w:t xml:space="preserve">Design: </w:t>
+      </w:r>
+    </w:p>
+    <w:p>
+      <w:pPr>
+        <w:pStyle w:val="ListParagraph"/>
+        <w:rPr>
+          <w:rFonts w:ascii="Minecraft" w:hAnsi="Minecraft" w:cs="Times New Roman"/>
+          <w:sz w:val="28"/>
+          <w:szCs w:val="28"/>
+        </w:rPr>
+      </w:pPr>
+    </w:p>
+    <w:p>
+      <w:pPr>
+        <w:rPr>
+          <w:rFonts w:ascii="Times New Roman" w:hAnsi="Times New Roman" w:cs="Times New Roman"/>
+          <w:sz w:val="24"/>
+          <w:szCs w:val="24"/>
+        </w:rPr>
+      </w:pPr>
+      <w:r>
+        <w:rPr>
+          <w:rFonts w:ascii="Times New Roman" w:hAnsi="Times New Roman" w:cs="Times New Roman"/>
+          <w:sz w:val="24"/>
+          <w:szCs w:val="24"/>
+        </w:rPr>
+        <w:t>User diagram</w:t>
+      </w:r>
+    </w:p>
+    <w:p>
+      <w:pPr>
+        <w:rPr>
+          <w:rFonts w:ascii="Times New Roman" w:hAnsi="Times New Roman" w:cs="Times New Roman"/>
+          <w:sz w:val="24"/>
+          <w:szCs w:val="24"/>
+        </w:rPr>
+      </w:pPr>
+      <w:r>
+        <w:rPr>
+          <w:rFonts w:ascii="Times New Roman" w:hAnsi="Times New Roman" w:cs="Times New Roman"/>
+          <w:sz w:val="24"/>
+          <w:szCs w:val="24"/>
+        </w:rPr>
+        <w:t>Class diagram</w:t>
+      </w:r>
+    </w:p>
+    <w:p>
+      <w:pPr>
+        <w:rPr>
+          <w:rFonts w:ascii="Times New Roman" w:hAnsi="Times New Roman" w:cs="Times New Roman"/>
+          <w:sz w:val="24"/>
+          <w:szCs w:val="24"/>
+        </w:rPr>
+      </w:pPr>
+      <w:r>
+        <w:rPr>
+          <w:rFonts w:ascii="Times New Roman" w:hAnsi="Times New Roman" w:cs="Times New Roman"/>
+          <w:sz w:val="24"/>
+          <w:szCs w:val="24"/>
+        </w:rPr>
+        <w:t xml:space="preserve">Activity Diagram </w:t>
+      </w:r>
+    </w:p>
+    <w:p>
+      <w:pPr>
+        <w:rPr>
+          <w:rFonts w:ascii="Times New Roman" w:hAnsi="Times New Roman" w:cs="Times New Roman"/>
+          <w:sz w:val="24"/>
+          <w:szCs w:val="24"/>
+        </w:rPr>
+      </w:pPr>
+      <w:r>
+        <w:rPr>
+          <w:rFonts w:ascii="Times New Roman" w:hAnsi="Times New Roman" w:cs="Times New Roman"/>
+          <w:sz w:val="24"/>
+          <w:szCs w:val="24"/>
+        </w:rPr>
+        <w:t>to be submitted in the next lab</w:t>
+      </w:r>
     </w:p>
     <w:p/>
     <w:p/>
@@ -461,6 +1172,119 @@
 <file path=word/numbering.xml><?xml version="1.0" encoding="utf-8"?>
 <w:numbering xmlns:wpc="http://schemas.microsoft.com/office/word/2010/wordprocessingCanvas" xmlns:cx="http://schemas.microsoft.com/office/drawing/2014/chartex" xmlns:cx1="http://schemas.microsoft.com/office/drawing/2015/9/8/chartex" xmlns:cx2="http://schemas.microsoft.com/office/drawing/2015/10/21/chartex" xmlns:cx3="http://schemas.microsoft.com/office/drawing/2016/5/9/chartex" xmlns:cx4="http://schemas.microsoft.com/office/drawing/2016/5/10/chartex" xmlns:cx5="http://schemas.microsoft.com/office/drawing/2016/5/11/chartex" xmlns:cx6="http://schemas.microsoft.com/office/drawing/2016/5/12/chartex" xmlns:cx7="http://schemas.microsoft.com/office/drawing/2016/5/13/chartex" xmlns:cx8="http://schemas.microsoft.com/office/drawing/2016/5/14/chartex" xmlns:mc="http://schemas.openxmlformats.org/markup-compatibility/2006" xmlns:aink="http://schemas.microsoft.com/office/drawing/2016/ink" xmlns:am3d="http://schemas.microsoft.com/office/drawing/2017/model3d" xmlns:o="urn:schemas-microsoft-com:office:office" xmlns:oel="http://schemas.microsoft.com/office/2019/extlst" xmlns:r="http://schemas.openxmlformats.org/officeDocument/2006/relationships" xmlns:m="http://schemas.openxmlformats.org/officeDocument/2006/math" xmlns:v="urn:schemas-microsoft-com:vml" xmlns:wp14="http://schemas.microsoft.com/office/word/2010/wordprocessingDrawing" xmlns:wp="http://schemas.openxmlformats.org/drawingml/2006/wordprocessingDrawing" xmlns:w10="urn:schemas-microsoft-com:office:word" xmlns:w="http://schemas.openxmlformats.org/wordprocessingml/2006/main" xmlns:w14="http://schemas.microsoft.com/office/word/2010/wordml" xmlns:w15="http://schemas.microsoft.com/office/word/2012/wordml" xmlns:w16cex="http://schemas.microsoft.com/office/word/2018/wordml/cex" xmlns:w16cid="http://schemas.microsoft.com/office/word/2016/wordml/cid" xmlns:w16="http://schemas.microsoft.com/office/word/2018/wordml" xmlns:w16sdtdh="http://schemas.microsoft.com/office/word/2020/wordml/sdtdatahash" xmlns:w16se="http://schemas.microsoft.com/office/word/2015/wordml/symex" xmlns:wpg="http://schemas.microsoft.com/office/word/2010/wordprocessingGroup" xmlns:wpi="http://schemas.microsoft.com/office/word/2010/wordprocessingInk" xmlns:wne="http://schemas.microsoft.com/office/word/2006/wordml" xmlns:wps="http://schemas.microsoft.com/office/word/2010/wordprocessingShape" mc:Ignorable="w14 w15 w16se w16cid w16 w16cex w16sdtdh wp14">
   <w:abstractNum w:abstractNumId="0" w15:restartNumberingAfterBreak="0">
+    <w:nsid w:val="04FC63AD"/>
+    <w:multiLevelType w:val="hybridMultilevel"/>
+    <w:tmpl w:val="508C59E0"/>
+    <w:lvl w:ilvl="0" w:tplc="4009000B">
+      <w:start w:val="1"/>
+      <w:numFmt w:val="bullet"/>
+      <w:lvlText w:val=""/>
+      <w:lvlJc w:val="left"/>
+      <w:pPr>
+        <w:ind w:left="1440" w:hanging="360"/>
+      </w:pPr>
+      <w:rPr>
+        <w:rFonts w:ascii="Wingdings" w:hAnsi="Wingdings" w:hint="default"/>
+      </w:rPr>
+    </w:lvl>
+    <w:lvl w:ilvl="1" w:tplc="40090003" w:tentative="1">
+      <w:start w:val="1"/>
+      <w:numFmt w:val="bullet"/>
+      <w:lvlText w:val="o"/>
+      <w:lvlJc w:val="left"/>
+      <w:pPr>
+        <w:ind w:left="2160" w:hanging="360"/>
+      </w:pPr>
+      <w:rPr>
+        <w:rFonts w:ascii="Courier New" w:hAnsi="Courier New" w:cs="Courier New" w:hint="default"/>
+      </w:rPr>
+    </w:lvl>
+    <w:lvl w:ilvl="2" w:tplc="40090005" w:tentative="1">
+      <w:start w:val="1"/>
+      <w:numFmt w:val="bullet"/>
+      <w:lvlText w:val=""/>
+      <w:lvlJc w:val="left"/>
+      <w:pPr>
+        <w:ind w:left="2880" w:hanging="360"/>
+      </w:pPr>
+      <w:rPr>
+        <w:rFonts w:ascii="Wingdings" w:hAnsi="Wingdings" w:hint="default"/>
+      </w:rPr>
+    </w:lvl>
+    <w:lvl w:ilvl="3" w:tplc="40090001" w:tentative="1">
+      <w:start w:val="1"/>
+      <w:numFmt w:val="bullet"/>
+      <w:lvlText w:val=""/>
+      <w:lvlJc w:val="left"/>
+      <w:pPr>
+        <w:ind w:left="3600" w:hanging="360"/>
+      </w:pPr>
+      <w:rPr>
+        <w:rFonts w:ascii="Symbol" w:hAnsi="Symbol" w:hint="default"/>
+      </w:rPr>
+    </w:lvl>
+    <w:lvl w:ilvl="4" w:tplc="40090003" w:tentative="1">
+      <w:start w:val="1"/>
+      <w:numFmt w:val="bullet"/>
+      <w:lvlText w:val="o"/>
+      <w:lvlJc w:val="left"/>
+      <w:pPr>
+        <w:ind w:left="4320" w:hanging="360"/>
+      </w:pPr>
+      <w:rPr>
+        <w:rFonts w:ascii="Courier New" w:hAnsi="Courier New" w:cs="Courier New" w:hint="default"/>
+      </w:rPr>
+    </w:lvl>
+    <w:lvl w:ilvl="5" w:tplc="40090005" w:tentative="1">
+      <w:start w:val="1"/>
+      <w:numFmt w:val="bullet"/>
+      <w:lvlText w:val=""/>
+      <w:lvlJc w:val="left"/>
+      <w:pPr>
+        <w:ind w:left="5040" w:hanging="360"/>
+      </w:pPr>
+      <w:rPr>
+        <w:rFonts w:ascii="Wingdings" w:hAnsi="Wingdings" w:hint="default"/>
+      </w:rPr>
+    </w:lvl>
+    <w:lvl w:ilvl="6" w:tplc="40090001" w:tentative="1">
+      <w:start w:val="1"/>
+      <w:numFmt w:val="bullet"/>
+      <w:lvlText w:val=""/>
+      <w:lvlJc w:val="left"/>
+      <w:pPr>
+        <w:ind w:left="5760" w:hanging="360"/>
+      </w:pPr>
+      <w:rPr>
+        <w:rFonts w:ascii="Symbol" w:hAnsi="Symbol" w:hint="default"/>
+      </w:rPr>
+    </w:lvl>
+    <w:lvl w:ilvl="7" w:tplc="40090003" w:tentative="1">
+      <w:start w:val="1"/>
+      <w:numFmt w:val="bullet"/>
+      <w:lvlText w:val="o"/>
+      <w:lvlJc w:val="left"/>
+      <w:pPr>
+        <w:ind w:left="6480" w:hanging="360"/>
+      </w:pPr>
+      <w:rPr>
+        <w:rFonts w:ascii="Courier New" w:hAnsi="Courier New" w:cs="Courier New" w:hint="default"/>
+      </w:rPr>
+    </w:lvl>
+    <w:lvl w:ilvl="8" w:tplc="40090005" w:tentative="1">
+      <w:start w:val="1"/>
+      <w:numFmt w:val="bullet"/>
+      <w:lvlText w:val=""/>
+      <w:lvlJc w:val="left"/>
+      <w:pPr>
+        <w:ind w:left="7200" w:hanging="360"/>
+      </w:pPr>
+      <w:rPr>
+        <w:rFonts w:ascii="Wingdings" w:hAnsi="Wingdings" w:hint="default"/>
+      </w:rPr>
+    </w:lvl>
+  </w:abstractNum>
+  <w:abstractNum w:abstractNumId="1" w15:restartNumberingAfterBreak="0">
     <w:nsid w:val="18B4771D"/>
     <w:multiLevelType w:val="hybridMultilevel"/>
     <w:tmpl w:val="EB083CE8"/>
@@ -573,7 +1397,7 @@
       </w:rPr>
     </w:lvl>
   </w:abstractNum>
-  <w:abstractNum w:abstractNumId="1" w15:restartNumberingAfterBreak="0">
+  <w:abstractNum w:abstractNumId="2" w15:restartNumberingAfterBreak="0">
     <w:nsid w:val="2F225AB1"/>
     <w:multiLevelType w:val="hybridMultilevel"/>
     <w:tmpl w:val="02EA4B6E"/>
@@ -686,7 +1510,269 @@
       </w:rPr>
     </w:lvl>
   </w:abstractNum>
-  <w:abstractNum w:abstractNumId="2" w15:restartNumberingAfterBreak="0">
+  <w:abstractNum w:abstractNumId="3" w15:restartNumberingAfterBreak="0">
+    <w:nsid w:val="43207155"/>
+    <w:multiLevelType w:val="hybridMultilevel"/>
+    <w:tmpl w:val="C09E2706"/>
+    <w:lvl w:ilvl="0" w:tplc="40090009">
+      <w:start w:val="1"/>
+      <w:numFmt w:val="bullet"/>
+      <w:lvlText w:val=""/>
+      <w:lvlJc w:val="left"/>
+      <w:pPr>
+        <w:ind w:left="720" w:hanging="360"/>
+      </w:pPr>
+      <w:rPr>
+        <w:rFonts w:ascii="Wingdings" w:hAnsi="Wingdings" w:hint="default"/>
+      </w:rPr>
+    </w:lvl>
+    <w:lvl w:ilvl="1" w:tplc="40090003" w:tentative="1">
+      <w:start w:val="1"/>
+      <w:numFmt w:val="bullet"/>
+      <w:lvlText w:val="o"/>
+      <w:lvlJc w:val="left"/>
+      <w:pPr>
+        <w:ind w:left="1440" w:hanging="360"/>
+      </w:pPr>
+      <w:rPr>
+        <w:rFonts w:ascii="Courier New" w:hAnsi="Courier New" w:cs="Courier New" w:hint="default"/>
+      </w:rPr>
+    </w:lvl>
+    <w:lvl w:ilvl="2" w:tplc="40090005" w:tentative="1">
+      <w:start w:val="1"/>
+      <w:numFmt w:val="bullet"/>
+      <w:lvlText w:val=""/>
+      <w:lvlJc w:val="left"/>
+      <w:pPr>
+        <w:ind w:left="2160" w:hanging="360"/>
+      </w:pPr>
+      <w:rPr>
+        <w:rFonts w:ascii="Wingdings" w:hAnsi="Wingdings" w:hint="default"/>
+      </w:rPr>
+    </w:lvl>
+    <w:lvl w:ilvl="3" w:tplc="40090001" w:tentative="1">
+      <w:start w:val="1"/>
+      <w:numFmt w:val="bullet"/>
+      <w:lvlText w:val=""/>
+      <w:lvlJc w:val="left"/>
+      <w:pPr>
+        <w:ind w:left="2880" w:hanging="360"/>
+      </w:pPr>
+      <w:rPr>
+        <w:rFonts w:ascii="Symbol" w:hAnsi="Symbol" w:hint="default"/>
+      </w:rPr>
+    </w:lvl>
+    <w:lvl w:ilvl="4" w:tplc="40090003" w:tentative="1">
+      <w:start w:val="1"/>
+      <w:numFmt w:val="bullet"/>
+      <w:lvlText w:val="o"/>
+      <w:lvlJc w:val="left"/>
+      <w:pPr>
+        <w:ind w:left="3600" w:hanging="360"/>
+      </w:pPr>
+      <w:rPr>
+        <w:rFonts w:ascii="Courier New" w:hAnsi="Courier New" w:cs="Courier New" w:hint="default"/>
+      </w:rPr>
+    </w:lvl>
+    <w:lvl w:ilvl="5" w:tplc="40090005" w:tentative="1">
+      <w:start w:val="1"/>
+      <w:numFmt w:val="bullet"/>
+      <w:lvlText w:val=""/>
+      <w:lvlJc w:val="left"/>
+      <w:pPr>
+        <w:ind w:left="4320" w:hanging="360"/>
+      </w:pPr>
+      <w:rPr>
+        <w:rFonts w:ascii="Wingdings" w:hAnsi="Wingdings" w:hint="default"/>
+      </w:rPr>
+    </w:lvl>
+    <w:lvl w:ilvl="6" w:tplc="40090001" w:tentative="1">
+      <w:start w:val="1"/>
+      <w:numFmt w:val="bullet"/>
+      <w:lvlText w:val=""/>
+      <w:lvlJc w:val="left"/>
+      <w:pPr>
+        <w:ind w:left="5040" w:hanging="360"/>
+      </w:pPr>
+      <w:rPr>
+        <w:rFonts w:ascii="Symbol" w:hAnsi="Symbol" w:hint="default"/>
+      </w:rPr>
+    </w:lvl>
+    <w:lvl w:ilvl="7" w:tplc="40090003" w:tentative="1">
+      <w:start w:val="1"/>
+      <w:numFmt w:val="bullet"/>
+      <w:lvlText w:val="o"/>
+      <w:lvlJc w:val="left"/>
+      <w:pPr>
+        <w:ind w:left="5760" w:hanging="360"/>
+      </w:pPr>
+      <w:rPr>
+        <w:rFonts w:ascii="Courier New" w:hAnsi="Courier New" w:cs="Courier New" w:hint="default"/>
+      </w:rPr>
+    </w:lvl>
+    <w:lvl w:ilvl="8" w:tplc="40090005" w:tentative="1">
+      <w:start w:val="1"/>
+      <w:numFmt w:val="bullet"/>
+      <w:lvlText w:val=""/>
+      <w:lvlJc w:val="left"/>
+      <w:pPr>
+        <w:ind w:left="6480" w:hanging="360"/>
+      </w:pPr>
+      <w:rPr>
+        <w:rFonts w:ascii="Wingdings" w:hAnsi="Wingdings" w:hint="default"/>
+      </w:rPr>
+    </w:lvl>
+  </w:abstractNum>
+  <w:abstractNum w:abstractNumId="4" w15:restartNumberingAfterBreak="0">
+    <w:nsid w:val="52153103"/>
+    <w:multiLevelType w:val="multilevel"/>
+    <w:tmpl w:val="20142536"/>
+    <w:lvl w:ilvl="0">
+      <w:start w:val="1"/>
+      <w:numFmt w:val="bullet"/>
+      <w:lvlText w:val=""/>
+      <w:lvlJc w:val="left"/>
+      <w:pPr>
+        <w:tabs>
+          <w:tab w:val="num" w:pos="720"/>
+        </w:tabs>
+        <w:ind w:left="720" w:hanging="360"/>
+      </w:pPr>
+      <w:rPr>
+        <w:rFonts w:ascii="Symbol" w:hAnsi="Symbol" w:hint="default"/>
+        <w:sz w:val="20"/>
+      </w:rPr>
+    </w:lvl>
+    <w:lvl w:ilvl="1" w:tentative="1">
+      <w:start w:val="1"/>
+      <w:numFmt w:val="bullet"/>
+      <w:lvlText w:val="o"/>
+      <w:lvlJc w:val="left"/>
+      <w:pPr>
+        <w:tabs>
+          <w:tab w:val="num" w:pos="1440"/>
+        </w:tabs>
+        <w:ind w:left="1440" w:hanging="360"/>
+      </w:pPr>
+      <w:rPr>
+        <w:rFonts w:ascii="Courier New" w:hAnsi="Courier New" w:hint="default"/>
+        <w:sz w:val="20"/>
+      </w:rPr>
+    </w:lvl>
+    <w:lvl w:ilvl="2" w:tentative="1">
+      <w:start w:val="1"/>
+      <w:numFmt w:val="bullet"/>
+      <w:lvlText w:val=""/>
+      <w:lvlJc w:val="left"/>
+      <w:pPr>
+        <w:tabs>
+          <w:tab w:val="num" w:pos="2160"/>
+        </w:tabs>
+        <w:ind w:left="2160" w:hanging="360"/>
+      </w:pPr>
+      <w:rPr>
+        <w:rFonts w:ascii="Wingdings" w:hAnsi="Wingdings" w:hint="default"/>
+        <w:sz w:val="20"/>
+      </w:rPr>
+    </w:lvl>
+    <w:lvl w:ilvl="3" w:tentative="1">
+      <w:start w:val="1"/>
+      <w:numFmt w:val="bullet"/>
+      <w:lvlText w:val=""/>
+      <w:lvlJc w:val="left"/>
+      <w:pPr>
+        <w:tabs>
+          <w:tab w:val="num" w:pos="2880"/>
+        </w:tabs>
+        <w:ind w:left="2880" w:hanging="360"/>
+      </w:pPr>
+      <w:rPr>
+        <w:rFonts w:ascii="Wingdings" w:hAnsi="Wingdings" w:hint="default"/>
+        <w:sz w:val="20"/>
+      </w:rPr>
+    </w:lvl>
+    <w:lvl w:ilvl="4" w:tentative="1">
+      <w:start w:val="1"/>
+      <w:numFmt w:val="bullet"/>
+      <w:lvlText w:val=""/>
+      <w:lvlJc w:val="left"/>
+      <w:pPr>
+        <w:tabs>
+          <w:tab w:val="num" w:pos="3600"/>
+        </w:tabs>
+        <w:ind w:left="3600" w:hanging="360"/>
+      </w:pPr>
+      <w:rPr>
+        <w:rFonts w:ascii="Wingdings" w:hAnsi="Wingdings" w:hint="default"/>
+        <w:sz w:val="20"/>
+      </w:rPr>
+    </w:lvl>
+    <w:lvl w:ilvl="5" w:tentative="1">
+      <w:start w:val="1"/>
+      <w:numFmt w:val="bullet"/>
+      <w:lvlText w:val=""/>
+      <w:lvlJc w:val="left"/>
+      <w:pPr>
+        <w:tabs>
+          <w:tab w:val="num" w:pos="4320"/>
+        </w:tabs>
+        <w:ind w:left="4320" w:hanging="360"/>
+      </w:pPr>
+      <w:rPr>
+        <w:rFonts w:ascii="Wingdings" w:hAnsi="Wingdings" w:hint="default"/>
+        <w:sz w:val="20"/>
+      </w:rPr>
+    </w:lvl>
+    <w:lvl w:ilvl="6" w:tentative="1">
+      <w:start w:val="1"/>
+      <w:numFmt w:val="bullet"/>
+      <w:lvlText w:val=""/>
+      <w:lvlJc w:val="left"/>
+      <w:pPr>
+        <w:tabs>
+          <w:tab w:val="num" w:pos="5040"/>
+        </w:tabs>
+        <w:ind w:left="5040" w:hanging="360"/>
+      </w:pPr>
+      <w:rPr>
+        <w:rFonts w:ascii="Wingdings" w:hAnsi="Wingdings" w:hint="default"/>
+        <w:sz w:val="20"/>
+      </w:rPr>
+    </w:lvl>
+    <w:lvl w:ilvl="7" w:tentative="1">
+      <w:start w:val="1"/>
+      <w:numFmt w:val="bullet"/>
+      <w:lvlText w:val=""/>
+      <w:lvlJc w:val="left"/>
+      <w:pPr>
+        <w:tabs>
+          <w:tab w:val="num" w:pos="5760"/>
+        </w:tabs>
+        <w:ind w:left="5760" w:hanging="360"/>
+      </w:pPr>
+      <w:rPr>
+        <w:rFonts w:ascii="Wingdings" w:hAnsi="Wingdings" w:hint="default"/>
+        <w:sz w:val="20"/>
+      </w:rPr>
+    </w:lvl>
+    <w:lvl w:ilvl="8" w:tentative="1">
+      <w:start w:val="1"/>
+      <w:numFmt w:val="bullet"/>
+      <w:lvlText w:val=""/>
+      <w:lvlJc w:val="left"/>
+      <w:pPr>
+        <w:tabs>
+          <w:tab w:val="num" w:pos="6480"/>
+        </w:tabs>
+        <w:ind w:left="6480" w:hanging="360"/>
+      </w:pPr>
+      <w:rPr>
+        <w:rFonts w:ascii="Wingdings" w:hAnsi="Wingdings" w:hint="default"/>
+        <w:sz w:val="20"/>
+      </w:rPr>
+    </w:lvl>
+  </w:abstractNum>
+  <w:abstractNum w:abstractNumId="5" w15:restartNumberingAfterBreak="0">
     <w:nsid w:val="5E716A71"/>
     <w:multiLevelType w:val="hybridMultilevel"/>
     <w:tmpl w:val="5082FF3C"/>
@@ -799,10 +1885,10 @@
       </w:rPr>
     </w:lvl>
   </w:abstractNum>
-  <w:abstractNum w:abstractNumId="3" w15:restartNumberingAfterBreak="0">
+  <w:abstractNum w:abstractNumId="6" w15:restartNumberingAfterBreak="0">
     <w:nsid w:val="5FB56F80"/>
     <w:multiLevelType w:val="hybridMultilevel"/>
-    <w:tmpl w:val="B50E84B6"/>
+    <w:tmpl w:val="7C9E4F06"/>
     <w:lvl w:ilvl="0" w:tplc="14CAC70C">
       <w:numFmt w:val="bullet"/>
       <w:lvlText w:val="-"/>
@@ -911,7 +1997,7 @@
       </w:rPr>
     </w:lvl>
   </w:abstractNum>
-  <w:abstractNum w:abstractNumId="4" w15:restartNumberingAfterBreak="0">
+  <w:abstractNum w:abstractNumId="7" w15:restartNumberingAfterBreak="0">
     <w:nsid w:val="726E341C"/>
     <w:multiLevelType w:val="hybridMultilevel"/>
     <w:tmpl w:val="1FE6FAE4"/>
@@ -1024,7 +2110,7 @@
       </w:rPr>
     </w:lvl>
   </w:abstractNum>
-  <w:abstractNum w:abstractNumId="5" w15:restartNumberingAfterBreak="0">
+  <w:abstractNum w:abstractNumId="8" w15:restartNumberingAfterBreak="0">
     <w:nsid w:val="7957613C"/>
     <w:multiLevelType w:val="hybridMultilevel"/>
     <w:tmpl w:val="2A7A1692"/>
@@ -1137,23 +2223,148 @@
       </w:rPr>
     </w:lvl>
   </w:abstractNum>
+  <w:abstractNum w:abstractNumId="9" w15:restartNumberingAfterBreak="0">
+    <w:nsid w:val="7C727886"/>
+    <w:multiLevelType w:val="hybridMultilevel"/>
+    <w:tmpl w:val="ACD85610"/>
+    <w:lvl w:ilvl="0" w:tplc="40090009">
+      <w:start w:val="1"/>
+      <w:numFmt w:val="bullet"/>
+      <w:lvlText w:val=""/>
+      <w:lvlJc w:val="left"/>
+      <w:pPr>
+        <w:ind w:left="1800" w:hanging="360"/>
+      </w:pPr>
+      <w:rPr>
+        <w:rFonts w:ascii="Wingdings" w:hAnsi="Wingdings" w:hint="default"/>
+      </w:rPr>
+    </w:lvl>
+    <w:lvl w:ilvl="1" w:tplc="FFFFFFFF" w:tentative="1">
+      <w:start w:val="1"/>
+      <w:numFmt w:val="bullet"/>
+      <w:lvlText w:val="o"/>
+      <w:lvlJc w:val="left"/>
+      <w:pPr>
+        <w:ind w:left="2520" w:hanging="360"/>
+      </w:pPr>
+      <w:rPr>
+        <w:rFonts w:ascii="Courier New" w:hAnsi="Courier New" w:cs="Courier New" w:hint="default"/>
+      </w:rPr>
+    </w:lvl>
+    <w:lvl w:ilvl="2" w:tplc="FFFFFFFF" w:tentative="1">
+      <w:start w:val="1"/>
+      <w:numFmt w:val="bullet"/>
+      <w:lvlText w:val=""/>
+      <w:lvlJc w:val="left"/>
+      <w:pPr>
+        <w:ind w:left="3240" w:hanging="360"/>
+      </w:pPr>
+      <w:rPr>
+        <w:rFonts w:ascii="Wingdings" w:hAnsi="Wingdings" w:hint="default"/>
+      </w:rPr>
+    </w:lvl>
+    <w:lvl w:ilvl="3" w:tplc="FFFFFFFF" w:tentative="1">
+      <w:start w:val="1"/>
+      <w:numFmt w:val="bullet"/>
+      <w:lvlText w:val=""/>
+      <w:lvlJc w:val="left"/>
+      <w:pPr>
+        <w:ind w:left="3960" w:hanging="360"/>
+      </w:pPr>
+      <w:rPr>
+        <w:rFonts w:ascii="Symbol" w:hAnsi="Symbol" w:hint="default"/>
+      </w:rPr>
+    </w:lvl>
+    <w:lvl w:ilvl="4" w:tplc="FFFFFFFF" w:tentative="1">
+      <w:start w:val="1"/>
+      <w:numFmt w:val="bullet"/>
+      <w:lvlText w:val="o"/>
+      <w:lvlJc w:val="left"/>
+      <w:pPr>
+        <w:ind w:left="4680" w:hanging="360"/>
+      </w:pPr>
+      <w:rPr>
+        <w:rFonts w:ascii="Courier New" w:hAnsi="Courier New" w:cs="Courier New" w:hint="default"/>
+      </w:rPr>
+    </w:lvl>
+    <w:lvl w:ilvl="5" w:tplc="FFFFFFFF" w:tentative="1">
+      <w:start w:val="1"/>
+      <w:numFmt w:val="bullet"/>
+      <w:lvlText w:val=""/>
+      <w:lvlJc w:val="left"/>
+      <w:pPr>
+        <w:ind w:left="5400" w:hanging="360"/>
+      </w:pPr>
+      <w:rPr>
+        <w:rFonts w:ascii="Wingdings" w:hAnsi="Wingdings" w:hint="default"/>
+      </w:rPr>
+    </w:lvl>
+    <w:lvl w:ilvl="6" w:tplc="FFFFFFFF" w:tentative="1">
+      <w:start w:val="1"/>
+      <w:numFmt w:val="bullet"/>
+      <w:lvlText w:val=""/>
+      <w:lvlJc w:val="left"/>
+      <w:pPr>
+        <w:ind w:left="6120" w:hanging="360"/>
+      </w:pPr>
+      <w:rPr>
+        <w:rFonts w:ascii="Symbol" w:hAnsi="Symbol" w:hint="default"/>
+      </w:rPr>
+    </w:lvl>
+    <w:lvl w:ilvl="7" w:tplc="FFFFFFFF" w:tentative="1">
+      <w:start w:val="1"/>
+      <w:numFmt w:val="bullet"/>
+      <w:lvlText w:val="o"/>
+      <w:lvlJc w:val="left"/>
+      <w:pPr>
+        <w:ind w:left="6840" w:hanging="360"/>
+      </w:pPr>
+      <w:rPr>
+        <w:rFonts w:ascii="Courier New" w:hAnsi="Courier New" w:cs="Courier New" w:hint="default"/>
+      </w:rPr>
+    </w:lvl>
+    <w:lvl w:ilvl="8" w:tplc="FFFFFFFF" w:tentative="1">
+      <w:start w:val="1"/>
+      <w:numFmt w:val="bullet"/>
+      <w:lvlText w:val=""/>
+      <w:lvlJc w:val="left"/>
+      <w:pPr>
+        <w:ind w:left="7560" w:hanging="360"/>
+      </w:pPr>
+      <w:rPr>
+        <w:rFonts w:ascii="Wingdings" w:hAnsi="Wingdings" w:hint="default"/>
+      </w:rPr>
+    </w:lvl>
+  </w:abstractNum>
   <w:num w:numId="1" w16cid:durableId="672999148">
-    <w:abstractNumId w:val="4"/>
+    <w:abstractNumId w:val="7"/>
   </w:num>
   <w:num w:numId="2" w16cid:durableId="1240556543">
+    <w:abstractNumId w:val="6"/>
+  </w:num>
+  <w:num w:numId="3" w16cid:durableId="1900243911">
+    <w:abstractNumId w:val="8"/>
+  </w:num>
+  <w:num w:numId="4" w16cid:durableId="579677964">
+    <w:abstractNumId w:val="1"/>
+  </w:num>
+  <w:num w:numId="5" w16cid:durableId="161481082">
+    <w:abstractNumId w:val="5"/>
+  </w:num>
+  <w:num w:numId="6" w16cid:durableId="1466777228">
+    <w:abstractNumId w:val="2"/>
+  </w:num>
+  <w:num w:numId="7" w16cid:durableId="256207476">
     <w:abstractNumId w:val="3"/>
   </w:num>
-  <w:num w:numId="3" w16cid:durableId="1900243911">
-    <w:abstractNumId w:val="5"/>
+  <w:num w:numId="8" w16cid:durableId="181432069">
+    <w:abstractNumId w:val="9"/>
   </w:num>
-  <w:num w:numId="4" w16cid:durableId="579677964">
+  <w:num w:numId="9" w16cid:durableId="3824058">
     <w:abstractNumId w:val="0"/>
   </w:num>
-  <w:num w:numId="5" w16cid:durableId="161481082">
-    <w:abstractNumId w:val="2"/>
-  </w:num>
-  <w:num w:numId="6" w16cid:durableId="1466777228">
-    <w:abstractNumId w:val="1"/>
+  <w:num w:numId="10" w16cid:durableId="1558008745">
+    <w:abstractNumId w:val="4"/>
   </w:num>
 </w:numbering>
 </file>
@@ -1595,6 +2806,11 @@
       <w:contextualSpacing/>
     </w:pPr>
   </w:style>
+  <w:style w:type="character" w:customStyle="1" w:styleId="s1ppyq">
+    <w:name w:val="s1ppyq"/>
+    <w:basedOn w:val="DefaultParagraphFont"/>
+    <w:rsid w:val="0024572D"/>
+  </w:style>
 </w:styles>
 </file>
 

</xml_diff>